<commit_message>
many minor fixes; added multi-message printing
</commit_message>
<xml_diff>
--- a/doc/PEPA-NG.docx
+++ b/doc/PEPA-NG.docx
@@ -12,9 +12,9 @@
           <w:lang w:val="en-US"/>
         </w:rPr>
       </w:pPr>
-      <w:bookmarkStart w:id="0" w:name="_Toc195930076"/>
+      <w:bookmarkStart w:id="0" w:name="_Toc1124525064"/>
       <w:bookmarkStart w:id="1" w:name="_Toc1961402831"/>
-      <w:bookmarkStart w:id="2" w:name="_Toc1124525064"/>
+      <w:bookmarkStart w:id="2" w:name="_Toc195930076"/>
       <w:r>
         <w:rPr>
           <w:rFonts w:hint="default"/>
@@ -1154,8 +1154,8 @@
           <w:lang w:val="en-US"/>
         </w:rPr>
       </w:pPr>
-      <w:bookmarkStart w:id="4" w:name="_Toc614605521"/>
-      <w:bookmarkStart w:id="5" w:name="_Toc690674571"/>
+      <w:bookmarkStart w:id="4" w:name="_Toc690674571"/>
+      <w:bookmarkStart w:id="5" w:name="_Toc614605521"/>
       <w:r>
         <w:rPr>
           <w:rFonts w:hint="default"/>
@@ -1170,6 +1170,7 @@
     <w:p>
       <w:pPr>
         <w:numPr>
+          <w:ilvl w:val="0"/>
           <w:numId w:val="0"/>
         </w:numPr>
         <w:jc w:val="both"/>
@@ -1189,6 +1190,7 @@
     <w:p>
       <w:pPr>
         <w:numPr>
+          <w:ilvl w:val="0"/>
           <w:numId w:val="0"/>
         </w:numPr>
         <w:jc w:val="both"/>
@@ -1201,6 +1203,7 @@
     <w:p>
       <w:pPr>
         <w:numPr>
+          <w:ilvl w:val="0"/>
           <w:numId w:val="0"/>
         </w:numPr>
         <w:jc w:val="both"/>
@@ -1220,6 +1223,7 @@
     <w:p>
       <w:pPr>
         <w:numPr>
+          <w:ilvl w:val="0"/>
           <w:numId w:val="0"/>
         </w:numPr>
         <w:jc w:val="both"/>
@@ -1239,6 +1243,7 @@
     <w:p>
       <w:pPr>
         <w:numPr>
+          <w:ilvl w:val="0"/>
           <w:numId w:val="0"/>
         </w:numPr>
         <w:jc w:val="both"/>
@@ -1324,9 +1329,9 @@
           <w:lang w:val="en-US"/>
         </w:rPr>
       </w:pPr>
-      <w:bookmarkStart w:id="6" w:name="_Toc2107870729"/>
+      <w:bookmarkStart w:id="6" w:name="_Toc1012468143"/>
       <w:bookmarkStart w:id="7" w:name="_Toc1324267370"/>
-      <w:bookmarkStart w:id="8" w:name="_Toc1012468143"/>
+      <w:bookmarkStart w:id="8" w:name="_Toc2107870729"/>
       <w:r>
         <w:rPr>
           <w:rFonts w:hint="default"/>
@@ -1341,6 +1346,7 @@
     <w:p>
       <w:pPr>
         <w:numPr>
+          <w:ilvl w:val="0"/>
           <w:numId w:val="0"/>
         </w:numPr>
         <w:jc w:val="both"/>
@@ -1384,6 +1390,7 @@
     <w:p>
       <w:pPr>
         <w:numPr>
+          <w:ilvl w:val="0"/>
           <w:numId w:val="0"/>
         </w:numPr>
         <w:jc w:val="both"/>
@@ -1403,6 +1410,7 @@
     <w:p>
       <w:pPr>
         <w:numPr>
+          <w:ilvl w:val="0"/>
           <w:numId w:val="0"/>
         </w:numPr>
         <w:jc w:val="both"/>
@@ -1415,6 +1423,7 @@
     <w:p>
       <w:pPr>
         <w:numPr>
+          <w:ilvl w:val="0"/>
           <w:numId w:val="0"/>
         </w:numPr>
         <w:jc w:val="both"/>
@@ -1434,6 +1443,7 @@
     <w:p>
       <w:pPr>
         <w:numPr>
+          <w:ilvl w:val="0"/>
           <w:numId w:val="0"/>
         </w:numPr>
         <w:jc w:val="both"/>
@@ -1446,6 +1456,7 @@
     <w:p>
       <w:pPr>
         <w:numPr>
+          <w:ilvl w:val="0"/>
           <w:numId w:val="0"/>
         </w:numPr>
         <w:jc w:val="both"/>
@@ -1465,6 +1476,7 @@
     <w:p>
       <w:pPr>
         <w:numPr>
+          <w:ilvl w:val="0"/>
           <w:numId w:val="0"/>
         </w:numPr>
         <w:jc w:val="both"/>
@@ -1477,6 +1489,7 @@
     <w:p>
       <w:pPr>
         <w:numPr>
+          <w:ilvl w:val="0"/>
           <w:numId w:val="0"/>
         </w:numPr>
         <w:jc w:val="both"/>
@@ -1496,6 +1509,7 @@
     <w:p>
       <w:pPr>
         <w:numPr>
+          <w:ilvl w:val="0"/>
           <w:numId w:val="0"/>
         </w:numPr>
         <w:jc w:val="both"/>
@@ -1508,6 +1522,7 @@
     <w:p>
       <w:pPr>
         <w:numPr>
+          <w:ilvl w:val="0"/>
           <w:numId w:val="0"/>
         </w:numPr>
         <w:jc w:val="both"/>
@@ -1527,6 +1542,7 @@
     <w:p>
       <w:pPr>
         <w:numPr>
+          <w:ilvl w:val="0"/>
           <w:numId w:val="0"/>
         </w:numPr>
         <w:jc w:val="both"/>
@@ -1546,6 +1562,7 @@
     <w:p>
       <w:pPr>
         <w:numPr>
+          <w:ilvl w:val="0"/>
           <w:numId w:val="0"/>
         </w:numPr>
         <w:jc w:val="both"/>
@@ -1558,6 +1575,7 @@
     <w:p>
       <w:pPr>
         <w:numPr>
+          <w:ilvl w:val="0"/>
           <w:numId w:val="0"/>
         </w:numPr>
         <w:jc w:val="both"/>
@@ -1577,6 +1595,7 @@
     <w:p>
       <w:pPr>
         <w:numPr>
+          <w:ilvl w:val="0"/>
           <w:numId w:val="0"/>
         </w:numPr>
         <w:jc w:val="both"/>
@@ -1596,6 +1615,7 @@
     <w:p>
       <w:pPr>
         <w:numPr>
+          <w:ilvl w:val="0"/>
           <w:numId w:val="0"/>
         </w:numPr>
         <w:jc w:val="both"/>
@@ -1615,6 +1635,7 @@
     <w:p>
       <w:pPr>
         <w:numPr>
+          <w:ilvl w:val="0"/>
           <w:numId w:val="0"/>
         </w:numPr>
         <w:jc w:val="both"/>
@@ -1634,6 +1655,7 @@
     <w:p>
       <w:pPr>
         <w:numPr>
+          <w:ilvl w:val="0"/>
           <w:numId w:val="0"/>
         </w:numPr>
         <w:jc w:val="both"/>
@@ -1653,6 +1675,7 @@
     <w:p>
       <w:pPr>
         <w:numPr>
+          <w:ilvl w:val="0"/>
           <w:numId w:val="0"/>
         </w:numPr>
         <w:jc w:val="both"/>
@@ -1672,6 +1695,7 @@
     <w:p>
       <w:pPr>
         <w:numPr>
+          <w:ilvl w:val="0"/>
           <w:numId w:val="0"/>
         </w:numPr>
         <w:jc w:val="both"/>
@@ -1684,6 +1708,7 @@
     <w:p>
       <w:pPr>
         <w:numPr>
+          <w:ilvl w:val="0"/>
           <w:numId w:val="0"/>
         </w:numPr>
         <w:jc w:val="both"/>
@@ -1703,6 +1728,7 @@
     <w:p>
       <w:pPr>
         <w:numPr>
+          <w:ilvl w:val="0"/>
           <w:numId w:val="0"/>
         </w:numPr>
         <w:jc w:val="both"/>
@@ -1715,6 +1741,7 @@
     <w:p>
       <w:pPr>
         <w:numPr>
+          <w:ilvl w:val="0"/>
           <w:numId w:val="0"/>
         </w:numPr>
         <w:jc w:val="both"/>
@@ -1734,6 +1761,7 @@
     <w:p>
       <w:pPr>
         <w:numPr>
+          <w:ilvl w:val="0"/>
           <w:numId w:val="0"/>
         </w:numPr>
         <w:jc w:val="both"/>
@@ -1746,6 +1774,7 @@
     <w:p>
       <w:pPr>
         <w:numPr>
+          <w:ilvl w:val="0"/>
           <w:numId w:val="0"/>
         </w:numPr>
         <w:jc w:val="both"/>
@@ -1772,9 +1801,9 @@
           <w:lang w:val="en-US"/>
         </w:rPr>
       </w:pPr>
-      <w:bookmarkStart w:id="12" w:name="_Toc1987367904"/>
-      <w:bookmarkStart w:id="13" w:name="_Toc74844192"/>
-      <w:bookmarkStart w:id="14" w:name="_Toc47337972"/>
+      <w:bookmarkStart w:id="12" w:name="_Toc47337972"/>
+      <w:bookmarkStart w:id="13" w:name="_Toc1987367904"/>
+      <w:bookmarkStart w:id="14" w:name="_Toc74844192"/>
       <w:r>
         <w:rPr>
           <w:rFonts w:hint="default"/>
@@ -1789,6 +1818,7 @@
     <w:p>
       <w:pPr>
         <w:numPr>
+          <w:ilvl w:val="0"/>
           <w:numId w:val="0"/>
         </w:numPr>
         <w:jc w:val="both"/>
@@ -1808,6 +1838,7 @@
     <w:p>
       <w:pPr>
         <w:numPr>
+          <w:ilvl w:val="0"/>
           <w:numId w:val="0"/>
         </w:numPr>
         <w:jc w:val="both"/>
@@ -1820,6 +1851,7 @@
     <w:p>
       <w:pPr>
         <w:numPr>
+          <w:ilvl w:val="0"/>
           <w:numId w:val="0"/>
         </w:numPr>
         <w:jc w:val="both"/>
@@ -1839,6 +1871,7 @@
     <w:p>
       <w:pPr>
         <w:numPr>
+          <w:ilvl w:val="0"/>
           <w:numId w:val="0"/>
         </w:numPr>
         <w:jc w:val="both"/>
@@ -1851,6 +1884,7 @@
     <w:p>
       <w:pPr>
         <w:numPr>
+          <w:ilvl w:val="0"/>
           <w:numId w:val="0"/>
         </w:numPr>
         <w:jc w:val="both"/>
@@ -1870,6 +1904,7 @@
     <w:p>
       <w:pPr>
         <w:numPr>
+          <w:ilvl w:val="0"/>
           <w:numId w:val="0"/>
         </w:numPr>
         <w:jc w:val="both"/>
@@ -1882,6 +1917,7 @@
     <w:p>
       <w:pPr>
         <w:numPr>
+          <w:ilvl w:val="0"/>
           <w:numId w:val="0"/>
         </w:numPr>
         <w:jc w:val="both"/>
@@ -1901,6 +1937,7 @@
     <w:p>
       <w:pPr>
         <w:numPr>
+          <w:ilvl w:val="0"/>
           <w:numId w:val="0"/>
         </w:numPr>
         <w:jc w:val="both"/>
@@ -1913,6 +1950,7 @@
     <w:p>
       <w:pPr>
         <w:numPr>
+          <w:ilvl w:val="0"/>
           <w:numId w:val="0"/>
         </w:numPr>
         <w:jc w:val="both"/>
@@ -1932,6 +1970,7 @@
     <w:p>
       <w:pPr>
         <w:numPr>
+          <w:ilvl w:val="0"/>
           <w:numId w:val="0"/>
         </w:numPr>
         <w:jc w:val="both"/>
@@ -1952,8 +1991,8 @@
         </w:rPr>
       </w:pPr>
       <w:bookmarkStart w:id="15" w:name="_Toc781814875"/>
-      <w:bookmarkStart w:id="16" w:name="_Toc1319320605"/>
-      <w:bookmarkStart w:id="17" w:name="_Toc779222476"/>
+      <w:bookmarkStart w:id="16" w:name="_Toc779222476"/>
+      <w:bookmarkStart w:id="17" w:name="_Toc1319320605"/>
       <w:r>
         <w:rPr>
           <w:rFonts w:hint="default"/>
@@ -2043,8 +2082,8 @@
           <w:lang w:val="en-US"/>
         </w:rPr>
       </w:pPr>
-      <w:bookmarkStart w:id="18" w:name="_Toc1668495593"/>
-      <w:bookmarkStart w:id="19" w:name="_Toc199613690"/>
+      <w:bookmarkStart w:id="18" w:name="_Toc199613690"/>
+      <w:bookmarkStart w:id="19" w:name="_Toc1668495593"/>
       <w:bookmarkStart w:id="20" w:name="_Toc1068192252"/>
       <w:r>
         <w:rPr>
@@ -2068,8 +2107,8 @@
         </w:rPr>
       </w:pPr>
       <w:bookmarkStart w:id="21" w:name="_Toc958971102"/>
-      <w:bookmarkStart w:id="22" w:name="_Toc991230186"/>
-      <w:bookmarkStart w:id="23" w:name="_Toc782259999"/>
+      <w:bookmarkStart w:id="22" w:name="_Toc782259999"/>
+      <w:bookmarkStart w:id="23" w:name="_Toc991230186"/>
       <w:r>
         <w:rPr>
           <w:rFonts w:hint="default"/>
@@ -2103,7 +2142,9 @@
         </w:tblBorders>
         <w:tblLayout w:type="autofit"/>
         <w:tblCellMar>
+          <w:top w:w="0" w:type="dxa"/>
           <w:left w:w="108" w:type="dxa"/>
+          <w:bottom w:w="0" w:type="dxa"/>
           <w:right w:w="108" w:type="dxa"/>
         </w:tblCellMar>
       </w:tblPr>
@@ -2124,7 +2165,9 @@
             <w:insideV w:val="single" w:color="auto" w:sz="4" w:space="0"/>
           </w:tblBorders>
           <w:tblCellMar>
+            <w:top w:w="0" w:type="dxa"/>
             <w:left w:w="108" w:type="dxa"/>
+            <w:bottom w:w="0" w:type="dxa"/>
             <w:right w:w="108" w:type="dxa"/>
           </w:tblCellMar>
         </w:tblPrEx>
@@ -2134,6 +2177,7 @@
           </w:tcPr>
           <w:p>
             <w:pPr>
+              <w:widowControl w:val="0"/>
               <w:jc w:val="both"/>
               <w:rPr>
                 <w:rFonts w:hint="default"/>
@@ -2165,6 +2209,7 @@
           </w:tcPr>
           <w:p>
             <w:pPr>
+              <w:widowControl w:val="0"/>
               <w:jc w:val="both"/>
               <w:rPr>
                 <w:rFonts w:hint="default"/>
@@ -2196,6 +2241,7 @@
           </w:tcPr>
           <w:p>
             <w:pPr>
+              <w:widowControl w:val="0"/>
               <w:jc w:val="both"/>
               <w:rPr>
                 <w:rFonts w:hint="default"/>
@@ -2227,6 +2273,7 @@
           </w:tcPr>
           <w:p>
             <w:pPr>
+              <w:widowControl w:val="0"/>
               <w:jc w:val="both"/>
               <w:rPr>
                 <w:rFonts w:hint="default"/>
@@ -2247,6 +2294,12 @@
             <w:insideH w:val="single" w:color="auto" w:sz="4" w:space="0"/>
             <w:insideV w:val="single" w:color="auto" w:sz="4" w:space="0"/>
           </w:tblBorders>
+          <w:tblCellMar>
+            <w:top w:w="0" w:type="dxa"/>
+            <w:left w:w="108" w:type="dxa"/>
+            <w:bottom w:w="0" w:type="dxa"/>
+            <w:right w:w="108" w:type="dxa"/>
+          </w:tblCellMar>
         </w:tblPrEx>
         <w:tc>
           <w:tcPr>
@@ -2255,6 +2308,7 @@
           </w:tcPr>
           <w:p>
             <w:pPr>
+              <w:widowControl w:val="0"/>
               <w:jc w:val="both"/>
               <w:rPr>
                 <w:rFonts w:hint="default"/>
@@ -2279,6 +2333,7 @@
           </w:tcPr>
           <w:p>
             <w:pPr>
+              <w:widowControl w:val="0"/>
               <w:jc w:val="both"/>
               <w:rPr>
                 <w:rFonts w:hint="default"/>
@@ -2303,6 +2358,7 @@
           </w:tcPr>
           <w:p>
             <w:pPr>
+              <w:widowControl w:val="0"/>
               <w:jc w:val="both"/>
               <w:rPr>
                 <w:rFonts w:hint="default"/>
@@ -2327,6 +2383,7 @@
           </w:tcPr>
           <w:p>
             <w:pPr>
+              <w:widowControl w:val="0"/>
               <w:jc w:val="both"/>
               <w:rPr>
                 <w:rFonts w:hint="default"/>
@@ -2356,7 +2413,9 @@
             <w:insideV w:val="single" w:color="auto" w:sz="4" w:space="0"/>
           </w:tblBorders>
           <w:tblCellMar>
+            <w:top w:w="0" w:type="dxa"/>
             <w:left w:w="108" w:type="dxa"/>
+            <w:bottom w:w="0" w:type="dxa"/>
             <w:right w:w="108" w:type="dxa"/>
           </w:tblCellMar>
         </w:tblPrEx>
@@ -2367,6 +2426,7 @@
           </w:tcPr>
           <w:p>
             <w:pPr>
+              <w:widowControl w:val="0"/>
               <w:jc w:val="both"/>
               <w:rPr>
                 <w:rFonts w:hint="default"/>
@@ -2391,6 +2451,7 @@
           </w:tcPr>
           <w:p>
             <w:pPr>
+              <w:widowControl w:val="0"/>
               <w:jc w:val="both"/>
               <w:rPr>
                 <w:rFonts w:hint="default"/>
@@ -2415,6 +2476,7 @@
           </w:tcPr>
           <w:p>
             <w:pPr>
+              <w:widowControl w:val="0"/>
               <w:jc w:val="both"/>
               <w:rPr>
                 <w:rFonts w:hint="default"/>
@@ -2439,6 +2501,7 @@
           </w:tcPr>
           <w:p>
             <w:pPr>
+              <w:widowControl w:val="0"/>
               <w:jc w:val="both"/>
               <w:rPr>
                 <w:rFonts w:hint="default"/>
@@ -2475,6 +2538,7 @@
           </w:tcPr>
           <w:p>
             <w:pPr>
+              <w:widowControl w:val="0"/>
               <w:jc w:val="both"/>
               <w:rPr>
                 <w:rFonts w:hint="default"/>
@@ -2499,6 +2563,7 @@
           </w:tcPr>
           <w:p>
             <w:pPr>
+              <w:widowControl w:val="0"/>
               <w:jc w:val="both"/>
               <w:rPr>
                 <w:rFonts w:hint="default"/>
@@ -2523,6 +2588,7 @@
           </w:tcPr>
           <w:p>
             <w:pPr>
+              <w:widowControl w:val="0"/>
               <w:jc w:val="both"/>
               <w:rPr>
                 <w:rFonts w:hint="default"/>
@@ -2547,6 +2613,7 @@
           </w:tcPr>
           <w:p>
             <w:pPr>
+              <w:widowControl w:val="0"/>
               <w:jc w:val="both"/>
               <w:rPr>
                 <w:rFonts w:hint="default" w:asciiTheme="minorHAnsi" w:hAnsiTheme="minorHAnsi" w:eastAsiaTheme="minorEastAsia" w:cstheme="minorBidi"/>
@@ -2576,8 +2643,8 @@
           <w:lang w:val="en-US"/>
         </w:rPr>
       </w:pPr>
-      <w:bookmarkStart w:id="24" w:name="_Toc367160143"/>
-      <w:bookmarkStart w:id="25" w:name="_Toc1010622519"/>
+      <w:bookmarkStart w:id="24" w:name="_Toc1010622519"/>
+      <w:bookmarkStart w:id="25" w:name="_Toc367160143"/>
       <w:bookmarkStart w:id="26" w:name="_Toc462234880"/>
       <w:r>
         <w:rPr>
@@ -2650,6 +2717,7 @@
           </w:tcPr>
           <w:p>
             <w:pPr>
+              <w:widowControl w:val="0"/>
               <w:jc w:val="both"/>
               <w:rPr>
                 <w:rFonts w:hint="default"/>
@@ -2680,6 +2748,7 @@
           </w:tcPr>
           <w:p>
             <w:pPr>
+              <w:widowControl w:val="0"/>
               <w:jc w:val="both"/>
               <w:rPr>
                 <w:rFonts w:hint="default"/>
@@ -2710,6 +2779,7 @@
           </w:tcPr>
           <w:p>
             <w:pPr>
+              <w:widowControl w:val="0"/>
               <w:jc w:val="both"/>
               <w:rPr>
                 <w:rFonts w:hint="default" w:asciiTheme="minorHAnsi" w:hAnsiTheme="minorHAnsi" w:eastAsiaTheme="minorEastAsia" w:cstheme="minorBidi"/>
@@ -2752,6 +2822,7 @@
           </w:tcPr>
           <w:p>
             <w:pPr>
+              <w:widowControl w:val="0"/>
               <w:jc w:val="both"/>
               <w:rPr>
                 <w:rFonts w:hint="default"/>
@@ -2785,6 +2856,7 @@
           </w:tcPr>
           <w:p>
             <w:pPr>
+              <w:widowControl w:val="0"/>
               <w:jc w:val="both"/>
               <w:rPr>
                 <w:rFonts w:hint="default"/>
@@ -2807,6 +2879,7 @@
           </w:tcPr>
           <w:p>
             <w:pPr>
+              <w:widowControl w:val="0"/>
               <w:jc w:val="both"/>
               <w:rPr>
                 <w:rFonts w:hint="default"/>
@@ -2829,6 +2902,7 @@
           </w:tcPr>
           <w:p>
             <w:pPr>
+              <w:widowControl w:val="0"/>
               <w:jc w:val="both"/>
               <w:rPr>
                 <w:rFonts w:hint="default"/>
@@ -2851,6 +2925,7 @@
           </w:tcPr>
           <w:p>
             <w:pPr>
+              <w:widowControl w:val="0"/>
               <w:jc w:val="both"/>
               <w:rPr>
                 <w:rFonts w:hint="default"/>
@@ -2891,6 +2966,7 @@
           </w:tcPr>
           <w:p>
             <w:pPr>
+              <w:widowControl w:val="0"/>
               <w:jc w:val="both"/>
               <w:rPr>
                 <w:rFonts w:hint="default"/>
@@ -2913,6 +2989,7 @@
           </w:tcPr>
           <w:p>
             <w:pPr>
+              <w:widowControl w:val="0"/>
               <w:jc w:val="both"/>
               <w:rPr>
                 <w:rFonts w:hint="default"/>
@@ -2935,6 +3012,7 @@
           </w:tcPr>
           <w:p>
             <w:pPr>
+              <w:widowControl w:val="0"/>
               <w:jc w:val="both"/>
               <w:rPr>
                 <w:rFonts w:hint="default"/>
@@ -2957,6 +3035,7 @@
           </w:tcPr>
           <w:p>
             <w:pPr>
+              <w:widowControl w:val="0"/>
               <w:jc w:val="both"/>
               <w:rPr>
                 <w:rFonts w:hint="default"/>
@@ -2991,6 +3070,7 @@
           </w:tcPr>
           <w:p>
             <w:pPr>
+              <w:widowControl w:val="0"/>
               <w:jc w:val="both"/>
               <w:rPr>
                 <w:rFonts w:hint="default"/>
@@ -3013,6 +3093,7 @@
           </w:tcPr>
           <w:p>
             <w:pPr>
+              <w:widowControl w:val="0"/>
               <w:jc w:val="both"/>
               <w:rPr>
                 <w:rFonts w:hint="default"/>
@@ -3035,6 +3116,7 @@
           </w:tcPr>
           <w:p>
             <w:pPr>
+              <w:widowControl w:val="0"/>
               <w:jc w:val="both"/>
               <w:rPr>
                 <w:rFonts w:hint="default"/>
@@ -3050,6 +3132,7 @@
           </w:tcPr>
           <w:p>
             <w:pPr>
+              <w:widowControl w:val="0"/>
               <w:jc w:val="both"/>
               <w:rPr>
                 <w:rFonts w:hint="default"/>
@@ -3066,6 +3149,7 @@
           </w:p>
           <w:p>
             <w:pPr>
+              <w:widowControl w:val="0"/>
               <w:jc w:val="both"/>
               <w:rPr>
                 <w:rFonts w:hint="default"/>
@@ -3106,6 +3190,7 @@
           </w:tcPr>
           <w:p>
             <w:pPr>
+              <w:widowControl w:val="0"/>
               <w:jc w:val="both"/>
               <w:rPr>
                 <w:rFonts w:hint="default"/>
@@ -3128,6 +3213,7 @@
           </w:tcPr>
           <w:p>
             <w:pPr>
+              <w:widowControl w:val="0"/>
               <w:jc w:val="both"/>
               <w:rPr>
                 <w:rFonts w:hint="default"/>
@@ -3150,6 +3236,7 @@
           </w:tcPr>
           <w:p>
             <w:pPr>
+              <w:widowControl w:val="0"/>
               <w:jc w:val="both"/>
               <w:rPr>
                 <w:rFonts w:hint="default"/>
@@ -3172,6 +3259,7 @@
           </w:tcPr>
           <w:p>
             <w:pPr>
+              <w:widowControl w:val="0"/>
               <w:jc w:val="both"/>
               <w:rPr>
                 <w:rFonts w:hint="default"/>
@@ -3212,6 +3300,7 @@
           </w:tcPr>
           <w:p>
             <w:pPr>
+              <w:widowControl w:val="0"/>
               <w:jc w:val="both"/>
               <w:rPr>
                 <w:rFonts w:hint="default"/>
@@ -3234,6 +3323,7 @@
           </w:tcPr>
           <w:p>
             <w:pPr>
+              <w:widowControl w:val="0"/>
               <w:jc w:val="both"/>
               <w:rPr>
                 <w:rFonts w:hint="default"/>
@@ -3256,6 +3346,7 @@
           </w:tcPr>
           <w:p>
             <w:pPr>
+              <w:widowControl w:val="0"/>
               <w:jc w:val="both"/>
               <w:rPr>
                 <w:rFonts w:hint="default"/>
@@ -3278,6 +3369,7 @@
           </w:tcPr>
           <w:p>
             <w:pPr>
+              <w:widowControl w:val="0"/>
               <w:jc w:val="both"/>
               <w:rPr>
                 <w:rFonts w:hint="default"/>
@@ -3294,6 +3386,7 @@
           </w:p>
           <w:p>
             <w:pPr>
+              <w:widowControl w:val="0"/>
               <w:jc w:val="both"/>
               <w:rPr>
                 <w:rFonts w:hint="default"/>
@@ -3310,6 +3403,7 @@
           </w:p>
           <w:p>
             <w:pPr>
+              <w:widowControl w:val="0"/>
               <w:jc w:val="both"/>
               <w:rPr>
                 <w:rFonts w:hint="default"/>
@@ -3350,6 +3444,7 @@
           </w:tcPr>
           <w:p>
             <w:pPr>
+              <w:widowControl w:val="0"/>
               <w:jc w:val="both"/>
               <w:rPr>
                 <w:rFonts w:hint="default"/>
@@ -3372,6 +3467,7 @@
           </w:tcPr>
           <w:p>
             <w:pPr>
+              <w:widowControl w:val="0"/>
               <w:jc w:val="both"/>
               <w:rPr>
                 <w:rFonts w:hint="default"/>
@@ -3394,6 +3490,7 @@
           </w:tcPr>
           <w:p>
             <w:pPr>
+              <w:widowControl w:val="0"/>
               <w:jc w:val="both"/>
               <w:rPr>
                 <w:rFonts w:hint="default"/>
@@ -3416,6 +3513,7 @@
           </w:tcPr>
           <w:p>
             <w:pPr>
+              <w:widowControl w:val="0"/>
               <w:jc w:val="both"/>
               <w:rPr>
                 <w:rFonts w:hint="default"/>
@@ -3450,6 +3548,7 @@
           </w:tcPr>
           <w:p>
             <w:pPr>
+              <w:widowControl w:val="0"/>
               <w:jc w:val="both"/>
               <w:rPr>
                 <w:rFonts w:hint="default"/>
@@ -3472,6 +3571,7 @@
           </w:tcPr>
           <w:p>
             <w:pPr>
+              <w:widowControl w:val="0"/>
               <w:jc w:val="both"/>
               <w:rPr>
                 <w:rFonts w:hint="default"/>
@@ -3494,6 +3594,7 @@
           </w:tcPr>
           <w:p>
             <w:pPr>
+              <w:widowControl w:val="0"/>
               <w:jc w:val="both"/>
               <w:rPr>
                 <w:rFonts w:hint="default"/>
@@ -3516,6 +3617,7 @@
           </w:tcPr>
           <w:p>
             <w:pPr>
+              <w:widowControl w:val="0"/>
               <w:jc w:val="both"/>
               <w:rPr>
                 <w:rFonts w:hint="default"/>
@@ -3556,6 +3658,7 @@
           </w:tcPr>
           <w:p>
             <w:pPr>
+              <w:widowControl w:val="0"/>
               <w:jc w:val="both"/>
               <w:rPr>
                 <w:rFonts w:hint="default"/>
@@ -3578,6 +3681,7 @@
           </w:tcPr>
           <w:p>
             <w:pPr>
+              <w:widowControl w:val="0"/>
               <w:jc w:val="both"/>
               <w:rPr>
                 <w:rFonts w:hint="default"/>
@@ -3600,6 +3704,7 @@
           </w:tcPr>
           <w:p>
             <w:pPr>
+              <w:widowControl w:val="0"/>
               <w:jc w:val="both"/>
               <w:rPr>
                 <w:rFonts w:hint="default"/>
@@ -3615,6 +3720,7 @@
           </w:tcPr>
           <w:p>
             <w:pPr>
+              <w:widowControl w:val="0"/>
               <w:jc w:val="both"/>
               <w:rPr>
                 <w:rFonts w:hint="default"/>
@@ -3655,6 +3761,7 @@
           </w:tcPr>
           <w:p>
             <w:pPr>
+              <w:widowControl w:val="0"/>
               <w:jc w:val="both"/>
               <w:rPr>
                 <w:rFonts w:hint="default"/>
@@ -3677,6 +3784,7 @@
           </w:tcPr>
           <w:p>
             <w:pPr>
+              <w:widowControl w:val="0"/>
               <w:jc w:val="both"/>
               <w:rPr>
                 <w:rFonts w:hint="default"/>
@@ -3699,6 +3807,7 @@
           </w:tcPr>
           <w:p>
             <w:pPr>
+              <w:widowControl w:val="0"/>
               <w:jc w:val="both"/>
               <w:rPr>
                 <w:rFonts w:hint="default"/>
@@ -3714,6 +3823,7 @@
           </w:tcPr>
           <w:p>
             <w:pPr>
+              <w:widowControl w:val="0"/>
               <w:jc w:val="both"/>
               <w:rPr>
                 <w:rFonts w:hint="default"/>
@@ -3754,6 +3864,7 @@
           </w:tcPr>
           <w:p>
             <w:pPr>
+              <w:widowControl w:val="0"/>
               <w:jc w:val="both"/>
               <w:rPr>
                 <w:rFonts w:hint="default"/>
@@ -3776,6 +3887,7 @@
           </w:tcPr>
           <w:p>
             <w:pPr>
+              <w:widowControl w:val="0"/>
               <w:jc w:val="both"/>
               <w:rPr>
                 <w:rFonts w:hint="default"/>
@@ -3798,6 +3910,7 @@
           </w:tcPr>
           <w:p>
             <w:pPr>
+              <w:widowControl w:val="0"/>
               <w:jc w:val="both"/>
               <w:rPr>
                 <w:rFonts w:hint="default"/>
@@ -3813,6 +3926,7 @@
           </w:tcPr>
           <w:p>
             <w:pPr>
+              <w:widowControl w:val="0"/>
               <w:jc w:val="both"/>
               <w:rPr>
                 <w:rFonts w:hint="default"/>
@@ -3847,6 +3961,7 @@
           </w:tcPr>
           <w:p>
             <w:pPr>
+              <w:widowControl w:val="0"/>
               <w:jc w:val="both"/>
               <w:rPr>
                 <w:rFonts w:hint="default"/>
@@ -3869,6 +3984,7 @@
           </w:tcPr>
           <w:p>
             <w:pPr>
+              <w:widowControl w:val="0"/>
               <w:jc w:val="both"/>
               <w:rPr>
                 <w:rFonts w:hint="default"/>
@@ -3891,6 +4007,7 @@
           </w:tcPr>
           <w:p>
             <w:pPr>
+              <w:widowControl w:val="0"/>
               <w:jc w:val="both"/>
               <w:rPr>
                 <w:rFonts w:hint="default"/>
@@ -3913,6 +4030,7 @@
           </w:tcPr>
           <w:p>
             <w:pPr>
+              <w:widowControl w:val="0"/>
               <w:jc w:val="both"/>
               <w:rPr>
                 <w:rFonts w:hint="default"/>
@@ -3953,6 +4071,7 @@
           </w:tcPr>
           <w:p>
             <w:pPr>
+              <w:widowControl w:val="0"/>
               <w:jc w:val="both"/>
               <w:rPr>
                 <w:rFonts w:hint="default"/>
@@ -3975,6 +4094,7 @@
           </w:tcPr>
           <w:p>
             <w:pPr>
+              <w:widowControl w:val="0"/>
               <w:jc w:val="both"/>
               <w:rPr>
                 <w:rFonts w:hint="default"/>
@@ -3997,6 +4117,7 @@
           </w:tcPr>
           <w:p>
             <w:pPr>
+              <w:widowControl w:val="0"/>
               <w:jc w:val="both"/>
               <w:rPr>
                 <w:rFonts w:hint="default"/>
@@ -4019,6 +4140,7 @@
           </w:tcPr>
           <w:p>
             <w:pPr>
+              <w:widowControl w:val="0"/>
               <w:jc w:val="both"/>
               <w:rPr>
                 <w:rFonts w:hint="default"/>
@@ -4035,6 +4157,7 @@
           </w:p>
           <w:p>
             <w:pPr>
+              <w:widowControl w:val="0"/>
               <w:jc w:val="both"/>
               <w:rPr>
                 <w:rFonts w:hint="default" w:asciiTheme="minorHAnsi" w:hAnsiTheme="minorHAnsi" w:eastAsiaTheme="minorEastAsia" w:cstheme="minorBidi"/>
@@ -4075,6 +4198,7 @@
           </w:tcPr>
           <w:p>
             <w:pPr>
+              <w:widowControl w:val="0"/>
               <w:jc w:val="both"/>
               <w:rPr>
                 <w:rFonts w:hint="default"/>
@@ -4097,6 +4221,7 @@
           </w:tcPr>
           <w:p>
             <w:pPr>
+              <w:widowControl w:val="0"/>
               <w:jc w:val="both"/>
               <w:rPr>
                 <w:rFonts w:hint="default"/>
@@ -4119,6 +4244,7 @@
           </w:tcPr>
           <w:p>
             <w:pPr>
+              <w:widowControl w:val="0"/>
               <w:jc w:val="both"/>
               <w:rPr>
                 <w:rFonts w:hint="default"/>
@@ -4134,6 +4260,7 @@
           </w:tcPr>
           <w:p>
             <w:pPr>
+              <w:widowControl w:val="0"/>
               <w:jc w:val="both"/>
               <w:rPr>
                 <w:rFonts w:hint="default"/>
@@ -4174,6 +4301,7 @@
           </w:tcPr>
           <w:p>
             <w:pPr>
+              <w:widowControl w:val="0"/>
               <w:jc w:val="both"/>
               <w:rPr>
                 <w:rFonts w:hint="default"/>
@@ -4196,6 +4324,7 @@
           </w:tcPr>
           <w:p>
             <w:pPr>
+              <w:widowControl w:val="0"/>
               <w:jc w:val="both"/>
               <w:rPr>
                 <w:rFonts w:hint="default"/>
@@ -4218,6 +4347,7 @@
           </w:tcPr>
           <w:p>
             <w:pPr>
+              <w:widowControl w:val="0"/>
               <w:jc w:val="both"/>
               <w:rPr>
                 <w:rFonts w:hint="default"/>
@@ -4233,6 +4363,7 @@
           </w:tcPr>
           <w:p>
             <w:pPr>
+              <w:widowControl w:val="0"/>
               <w:jc w:val="both"/>
               <w:rPr>
                 <w:rFonts w:hint="default"/>
@@ -4269,9 +4400,9 @@
           <w:lang w:val="en-US"/>
         </w:rPr>
       </w:pPr>
-      <w:bookmarkStart w:id="27" w:name="_Toc1138237445"/>
-      <w:bookmarkStart w:id="28" w:name="_Toc815156788"/>
-      <w:bookmarkStart w:id="29" w:name="_Toc1772439274"/>
+      <w:bookmarkStart w:id="27" w:name="_Toc815156788"/>
+      <w:bookmarkStart w:id="28" w:name="_Toc1772439274"/>
+      <w:bookmarkStart w:id="29" w:name="_Toc1138237445"/>
       <w:r>
         <w:rPr>
           <w:rFonts w:hint="default"/>
@@ -4333,6 +4464,7 @@
           </w:tcPr>
           <w:p>
             <w:pPr>
+              <w:widowControl w:val="0"/>
               <w:jc w:val="both"/>
               <w:rPr>
                 <w:rFonts w:hint="default"/>
@@ -4362,6 +4494,7 @@
           </w:tcPr>
           <w:p>
             <w:pPr>
+              <w:widowControl w:val="0"/>
               <w:jc w:val="both"/>
               <w:rPr>
                 <w:rFonts w:hint="default"/>
@@ -4391,6 +4524,7 @@
           </w:tcPr>
           <w:p>
             <w:pPr>
+              <w:widowControl w:val="0"/>
               <w:jc w:val="both"/>
               <w:rPr>
                 <w:rFonts w:hint="default"/>
@@ -4420,6 +4554,7 @@
           </w:tcPr>
           <w:p>
             <w:pPr>
+              <w:widowControl w:val="0"/>
               <w:jc w:val="both"/>
               <w:rPr>
                 <w:rFonts w:hint="default"/>
@@ -4453,6 +4588,7 @@
           </w:tcPr>
           <w:p>
             <w:pPr>
+              <w:widowControl w:val="0"/>
               <w:jc w:val="both"/>
               <w:rPr>
                 <w:rFonts w:hint="default"/>
@@ -4475,6 +4611,7 @@
           </w:tcPr>
           <w:p>
             <w:pPr>
+              <w:widowControl w:val="0"/>
               <w:jc w:val="both"/>
               <w:rPr>
                 <w:rFonts w:hint="default"/>
@@ -4497,6 +4634,7 @@
           </w:tcPr>
           <w:p>
             <w:pPr>
+              <w:widowControl w:val="0"/>
               <w:jc w:val="both"/>
               <w:rPr>
                 <w:rFonts w:hint="default"/>
@@ -4519,6 +4657,7 @@
           </w:tcPr>
           <w:p>
             <w:pPr>
+              <w:widowControl w:val="0"/>
               <w:jc w:val="both"/>
               <w:rPr>
                 <w:rFonts w:hint="default"/>
@@ -4559,6 +4698,7 @@
           </w:tcPr>
           <w:p>
             <w:pPr>
+              <w:widowControl w:val="0"/>
               <w:jc w:val="both"/>
               <w:rPr>
                 <w:rFonts w:hint="default"/>
@@ -4581,6 +4721,7 @@
           </w:tcPr>
           <w:p>
             <w:pPr>
+              <w:widowControl w:val="0"/>
               <w:jc w:val="both"/>
               <w:rPr>
                 <w:rFonts w:hint="default"/>
@@ -4603,6 +4744,7 @@
           </w:tcPr>
           <w:p>
             <w:pPr>
+              <w:widowControl w:val="0"/>
               <w:jc w:val="both"/>
               <w:rPr>
                 <w:rFonts w:hint="default"/>
@@ -4625,6 +4767,7 @@
           </w:tcPr>
           <w:p>
             <w:pPr>
+              <w:widowControl w:val="0"/>
               <w:jc w:val="both"/>
               <w:rPr>
                 <w:rFonts w:hint="default"/>
@@ -4659,6 +4802,7 @@
           </w:tcPr>
           <w:p>
             <w:pPr>
+              <w:widowControl w:val="0"/>
               <w:jc w:val="both"/>
               <w:rPr>
                 <w:rFonts w:hint="default"/>
@@ -4681,6 +4825,7 @@
           </w:tcPr>
           <w:p>
             <w:pPr>
+              <w:widowControl w:val="0"/>
               <w:jc w:val="both"/>
               <w:rPr>
                 <w:rFonts w:hint="default"/>
@@ -4703,6 +4848,7 @@
           </w:tcPr>
           <w:p>
             <w:pPr>
+              <w:widowControl w:val="0"/>
               <w:jc w:val="both"/>
               <w:rPr>
                 <w:rFonts w:hint="default"/>
@@ -4725,6 +4871,7 @@
           </w:tcPr>
           <w:p>
             <w:pPr>
+              <w:widowControl w:val="0"/>
               <w:jc w:val="both"/>
               <w:rPr>
                 <w:rFonts w:hint="default"/>
@@ -4780,8 +4927,8 @@
         </w:rPr>
       </w:pPr>
       <w:bookmarkStart w:id="30" w:name="_Toc651446466"/>
-      <w:bookmarkStart w:id="31" w:name="_Toc1914834084"/>
-      <w:bookmarkStart w:id="32" w:name="_Toc1234548497"/>
+      <w:bookmarkStart w:id="31" w:name="_Toc1234548497"/>
+      <w:bookmarkStart w:id="32" w:name="_Toc1914834084"/>
       <w:r>
         <w:rPr>
           <w:rFonts w:hint="default"/>
@@ -4819,9 +4966,9 @@
           <w:lang w:val="en-US"/>
         </w:rPr>
       </w:pPr>
-      <w:bookmarkStart w:id="33" w:name="_Toc1044147228"/>
+      <w:bookmarkStart w:id="33" w:name="_Toc2138091590"/>
       <w:bookmarkStart w:id="34" w:name="_Toc2100085573"/>
-      <w:bookmarkStart w:id="35" w:name="_Toc2138091590"/>
+      <w:bookmarkStart w:id="35" w:name="_Toc1044147228"/>
       <w:r>
         <w:rPr>
           <w:rFonts w:hint="default"/>
@@ -4832,8 +4979,6 @@
       <w:bookmarkEnd w:id="33"/>
       <w:bookmarkEnd w:id="34"/>
       <w:bookmarkEnd w:id="35"/>
-      <w:bookmarkStart w:id="51" w:name="_GoBack"/>
-      <w:bookmarkEnd w:id="51"/>
     </w:p>
     <w:p>
       <w:pPr>
@@ -4895,8 +5040,8 @@
           <w:lang w:val="en-US"/>
         </w:rPr>
       </w:pPr>
-      <w:bookmarkStart w:id="36" w:name="_Toc572092556"/>
-      <w:bookmarkStart w:id="37" w:name="_Toc1168949069"/>
+      <w:bookmarkStart w:id="36" w:name="_Toc1168949069"/>
+      <w:bookmarkStart w:id="37" w:name="_Toc572092556"/>
       <w:bookmarkStart w:id="38" w:name="_Toc1519907580"/>
       <w:r>
         <w:rPr>
@@ -4951,8 +5096,8 @@
           <w:lang w:val="en-US"/>
         </w:rPr>
       </w:pPr>
-      <w:bookmarkStart w:id="39" w:name="_Toc1252545666"/>
-      <w:bookmarkStart w:id="40" w:name="_Toc1226988271"/>
+      <w:bookmarkStart w:id="39" w:name="_Toc1226988271"/>
+      <w:bookmarkStart w:id="40" w:name="_Toc1252545666"/>
       <w:bookmarkStart w:id="41" w:name="_Toc1755857708"/>
       <w:r>
         <w:rPr>
@@ -4991,9 +5136,9 @@
           <w:lang w:val="en-US"/>
         </w:rPr>
       </w:pPr>
-      <w:bookmarkStart w:id="42" w:name="_Toc201018274"/>
-      <w:bookmarkStart w:id="43" w:name="_Toc1936755568"/>
-      <w:bookmarkStart w:id="44" w:name="_Toc1082146013"/>
+      <w:bookmarkStart w:id="42" w:name="_Toc1936755568"/>
+      <w:bookmarkStart w:id="43" w:name="_Toc1082146013"/>
+      <w:bookmarkStart w:id="44" w:name="_Toc201018274"/>
       <w:r>
         <w:rPr>
           <w:rFonts w:hint="default"/>
@@ -5057,8 +5202,8 @@
         </w:rPr>
       </w:pPr>
       <w:bookmarkStart w:id="45" w:name="_Toc1603904725"/>
-      <w:bookmarkStart w:id="46" w:name="_Toc1854585728"/>
-      <w:bookmarkStart w:id="47" w:name="_Toc1652658443"/>
+      <w:bookmarkStart w:id="46" w:name="_Toc1652658443"/>
+      <w:bookmarkStart w:id="47" w:name="_Toc1854585728"/>
       <w:r>
         <w:rPr>
           <w:rFonts w:hint="default"/>
@@ -5350,8 +5495,8 @@
         </w:rPr>
       </w:pPr>
       <w:bookmarkStart w:id="48" w:name="_Toc1436647119"/>
-      <w:bookmarkStart w:id="49" w:name="_Toc560445217"/>
-      <w:bookmarkStart w:id="50" w:name="_Toc1696855664"/>
+      <w:bookmarkStart w:id="49" w:name="_Toc1696855664"/>
+      <w:bookmarkStart w:id="50" w:name="_Toc560445217"/>
       <w:r>
         <w:rPr>
           <w:rFonts w:hint="default"/>
@@ -5470,36 +5615,334 @@
     </w:p>
     <w:p>
       <w:pPr>
-        <w:jc w:val="both"/>
-        <w:rPr>
-          <w:rFonts w:hint="default"/>
-          <w:lang w:val="en-US"/>
-        </w:rPr>
-      </w:pPr>
+        <w:pStyle w:val="3"/>
+        <w:bidi w:val="0"/>
+        <w:rPr>
+          <w:rFonts w:hint="default"/>
+          <w:lang w:val="en-US"/>
+        </w:rPr>
+      </w:pPr>
+      <w:r>
+        <w:rPr>
+          <w:rFonts w:hint="default"/>
+          <w:lang w:val="en-US"/>
+        </w:rPr>
+        <w:t>Pepa-Ng Fuzzy Tester</w:t>
+      </w:r>
     </w:p>
     <w:p>
       <w:pPr>
-        <w:jc w:val="both"/>
-        <w:rPr>
-          <w:rFonts w:hint="default"/>
-          <w:lang w:val="en-US"/>
-        </w:rPr>
-      </w:pPr>
+        <w:pStyle w:val="4"/>
+        <w:bidi w:val="0"/>
+        <w:rPr>
+          <w:rFonts w:hint="default"/>
+          <w:lang w:val="en-US"/>
+        </w:rPr>
+      </w:pPr>
+      <w:r>
+        <w:rPr>
+          <w:rFonts w:hint="default"/>
+          <w:lang w:val="en-US"/>
+        </w:rPr>
+        <w:t>What is Fuzzy Testing?</w:t>
+      </w:r>
     </w:p>
     <w:p>
       <w:pPr>
-        <w:jc w:val="both"/>
-      </w:pPr>
+        <w:rPr>
+          <w:rFonts w:hint="default"/>
+          <w:lang w:val="en-US"/>
+        </w:rPr>
+      </w:pPr>
+      <w:r>
+        <w:rPr>
+          <w:rFonts w:hint="default"/>
+          <w:lang w:val="en-US"/>
+        </w:rPr>
+        <w:t>"Fuzzy testing" is a method of testing code for stability using random values. A more advanced version of this technique is to incorporate a genetic algorithm to adjust the stream of values, enabling the identification of scenarios when the application malfunctions and crashes.</w:t>
+      </w:r>
     </w:p>
     <w:p>
       <w:pPr>
-        <w:jc w:val="both"/>
-      </w:pPr>
+        <w:pStyle w:val="4"/>
+        <w:bidi w:val="0"/>
+        <w:rPr>
+          <w:rFonts w:hint="default"/>
+          <w:lang w:val="en-US"/>
+        </w:rPr>
+      </w:pPr>
+      <w:r>
+        <w:rPr>
+          <w:rFonts w:hint="default"/>
+          <w:lang w:val="en-US"/>
+        </w:rPr>
+        <w:t>Pepa-Ng AFL++ Fuzzy Testing</w:t>
+      </w:r>
     </w:p>
     <w:p>
       <w:pPr>
         <w:jc w:val="both"/>
-      </w:pPr>
+        <w:rPr>
+          <w:rFonts w:hint="default"/>
+          <w:lang w:val="en-US"/>
+        </w:rPr>
+      </w:pPr>
+      <w:r>
+        <w:rPr>
+          <w:rFonts w:hint="default"/>
+          <w:lang w:val="en-US"/>
+        </w:rPr>
+        <w:t>A Fuzzy Tester test is added to Pepa-Ng. It is not compiled by default. To run the tester, you should build it and configure your machine.</w:t>
+      </w:r>
+    </w:p>
+    <w:p>
+      <w:pPr>
+        <w:jc w:val="both"/>
+        <w:rPr>
+          <w:rFonts w:hint="default"/>
+          <w:lang w:val="en-US"/>
+        </w:rPr>
+      </w:pPr>
+    </w:p>
+    <w:p>
+      <w:pPr>
+        <w:jc w:val="both"/>
+        <w:rPr>
+          <w:rFonts w:hint="default"/>
+          <w:lang w:val="en-US"/>
+        </w:rPr>
+      </w:pPr>
+      <w:r>
+        <w:rPr>
+          <w:rFonts w:hint="default"/>
+          <w:lang w:val="en-US"/>
+        </w:rPr>
+        <w:t>You can compile everything needed for the tester using this command:</w:t>
+      </w:r>
+    </w:p>
+    <w:p>
+      <w:pPr>
+        <w:jc w:val="both"/>
+        <w:rPr>
+          <w:rFonts w:hint="default"/>
+          <w:lang w:val="en-US"/>
+        </w:rPr>
+      </w:pPr>
+    </w:p>
+    <w:p>
+      <w:pPr>
+        <w:jc w:val="both"/>
+        <w:rPr>
+          <w:rFonts w:hint="default" w:ascii="FreeMono" w:hAnsi="FreeMono" w:cs="FreeMono"/>
+          <w:lang w:val="en-US"/>
+        </w:rPr>
+      </w:pPr>
+      <w:r>
+        <w:rPr>
+          <w:rFonts w:hint="default" w:ascii="FreeMono" w:hAnsi="FreeMono" w:cs="FreeMono"/>
+          <w:lang w:val="en-US"/>
+        </w:rPr>
+        <w:t># make fuzzer</w:t>
+      </w:r>
+    </w:p>
+    <w:p>
+      <w:pPr>
+        <w:jc w:val="both"/>
+        <w:rPr>
+          <w:rFonts w:hint="default"/>
+          <w:lang w:val="en-US"/>
+        </w:rPr>
+      </w:pPr>
+    </w:p>
+    <w:p>
+      <w:pPr>
+        <w:jc w:val="both"/>
+        <w:rPr>
+          <w:rFonts w:hint="default"/>
+          <w:lang w:val="en-US"/>
+        </w:rPr>
+      </w:pPr>
+      <w:r>
+        <w:rPr>
+          <w:rFonts w:hint="default"/>
+          <w:lang w:val="en-US"/>
+        </w:rPr>
+        <w:t>This will check the latest version of the tester, compile the Pepa-Ng support of the tester, and start test execution.</w:t>
+      </w:r>
+    </w:p>
+    <w:p>
+      <w:pPr>
+        <w:jc w:val="both"/>
+        <w:rPr>
+          <w:rFonts w:hint="default"/>
+          <w:lang w:val="en-US"/>
+        </w:rPr>
+      </w:pPr>
+    </w:p>
+    <w:p>
+      <w:pPr>
+        <w:jc w:val="both"/>
+        <w:rPr>
+          <w:rFonts w:hint="default"/>
+          <w:lang w:val="en-US"/>
+        </w:rPr>
+      </w:pPr>
+      <w:r>
+        <w:rPr>
+          <w:rFonts w:hint="default"/>
+          <w:lang w:val="en-US"/>
+        </w:rPr>
+        <w:t>However, you probably should configure your machine to allow the test run. If the Fuzzy Tester reports a problem, you can use the next commands in the terminal to fix it:</w:t>
+      </w:r>
+    </w:p>
+    <w:p>
+      <w:pPr>
+        <w:jc w:val="both"/>
+        <w:rPr>
+          <w:rFonts w:hint="default"/>
+          <w:lang w:val="en-US"/>
+        </w:rPr>
+      </w:pPr>
+    </w:p>
+    <w:p>
+      <w:pPr>
+        <w:jc w:val="both"/>
+        <w:rPr>
+          <w:rFonts w:hint="default" w:ascii="FreeMono" w:hAnsi="FreeMono" w:cs="FreeMono"/>
+          <w:lang w:val="en-US"/>
+        </w:rPr>
+      </w:pPr>
+      <w:r>
+        <w:rPr>
+          <w:rFonts w:hint="default" w:ascii="FreeMono" w:hAnsi="FreeMono" w:cs="FreeMono"/>
+          <w:lang w:val="en-US"/>
+        </w:rPr>
+        <w:t># sudo su -</w:t>
+      </w:r>
+    </w:p>
+    <w:p>
+      <w:pPr>
+        <w:jc w:val="both"/>
+        <w:rPr>
+          <w:rFonts w:hint="default" w:ascii="FreeMono" w:hAnsi="FreeMono" w:cs="FreeMono"/>
+          <w:lang w:val="en-US"/>
+        </w:rPr>
+      </w:pPr>
+      <w:r>
+        <w:rPr>
+          <w:rFonts w:hint="default" w:ascii="FreeMono" w:hAnsi="FreeMono" w:cs="FreeMono"/>
+          <w:lang w:val="en-US"/>
+        </w:rPr>
+        <w:t># [Enter your password to become Superuser)</w:t>
+      </w:r>
+    </w:p>
+    <w:p>
+      <w:pPr>
+        <w:jc w:val="both"/>
+        <w:rPr>
+          <w:rFonts w:hint="default" w:ascii="FreeMono" w:hAnsi="FreeMono" w:cs="FreeMono"/>
+          <w:lang w:val="en-US"/>
+        </w:rPr>
+      </w:pPr>
+      <w:r>
+        <w:rPr>
+          <w:rFonts w:hint="default" w:ascii="FreeMono" w:hAnsi="FreeMono" w:cs="FreeMono"/>
+          <w:lang w:val="en-US"/>
+        </w:rPr>
+        <w:t># cd /sys/devices/system/cpu</w:t>
+      </w:r>
+    </w:p>
+    <w:p>
+      <w:pPr>
+        <w:jc w:val="both"/>
+        <w:rPr>
+          <w:rFonts w:hint="default" w:ascii="FreeMono" w:hAnsi="FreeMono" w:cs="FreeMono"/>
+          <w:lang w:val="en-US"/>
+        </w:rPr>
+      </w:pPr>
+      <w:r>
+        <w:rPr>
+          <w:rFonts w:hint="default" w:ascii="FreeMono" w:hAnsi="FreeMono" w:cs="FreeMono"/>
+          <w:lang w:val="en-US"/>
+        </w:rPr>
+        <w:t># echo performance | tee cpu*/cpufreq/scaling_governor</w:t>
+      </w:r>
+    </w:p>
+    <w:p>
+      <w:pPr>
+        <w:jc w:val="both"/>
+        <w:rPr>
+          <w:rFonts w:hint="default" w:ascii="FreeMono" w:hAnsi="FreeMono" w:cs="FreeMono"/>
+          <w:lang w:val="en-US"/>
+        </w:rPr>
+      </w:pPr>
+      <w:r>
+        <w:rPr>
+          <w:rFonts w:hint="default" w:ascii="FreeMono" w:hAnsi="FreeMono" w:cs="FreeMono"/>
+          <w:lang w:val="en-US"/>
+        </w:rPr>
+        <w:t># exit</w:t>
+      </w:r>
+    </w:p>
+    <w:p>
+      <w:pPr>
+        <w:jc w:val="both"/>
+        <w:rPr>
+          <w:rFonts w:hint="default"/>
+          <w:lang w:val="en-US"/>
+        </w:rPr>
+      </w:pPr>
+    </w:p>
+    <w:p>
+      <w:pPr>
+        <w:jc w:val="both"/>
+        <w:rPr>
+          <w:rFonts w:hint="default"/>
+          <w:lang w:val="en-US"/>
+        </w:rPr>
+      </w:pPr>
+      <w:r>
+        <w:rPr>
+          <w:rFonts w:hint="default"/>
+          <w:lang w:val="en-US"/>
+        </w:rPr>
+        <w:t>When these commands are executed, you can re-run “make fuzzier” again.</w:t>
+      </w:r>
+    </w:p>
+    <w:p>
+      <w:pPr>
+        <w:pStyle w:val="4"/>
+        <w:bidi w:val="0"/>
+        <w:rPr>
+          <w:rFonts w:hint="default"/>
+          <w:lang w:val="en-US"/>
+        </w:rPr>
+      </w:pPr>
+      <w:r>
+        <w:rPr>
+          <w:rFonts w:hint="default"/>
+          <w:lang w:val="en-US"/>
+        </w:rPr>
+        <w:t>How Long To Run Fuzzy Testing?</w:t>
+      </w:r>
+    </w:p>
+    <w:p>
+      <w:pPr>
+        <w:jc w:val="both"/>
+        <w:rPr>
+          <w:rFonts w:hint="default"/>
+          <w:lang w:val="en-US"/>
+        </w:rPr>
+      </w:pPr>
+      <w:bookmarkStart w:id="51" w:name="_GoBack"/>
+      <w:bookmarkEnd w:id="51"/>
+      <w:r>
+        <w:rPr>
+          <w:rFonts w:hint="default"/>
+          <w:lang w:val="en-US"/>
+        </w:rPr>
+        <w:t>As long as you can. Run it overnight and check in the morning for a crash.</w:t>
+      </w:r>
     </w:p>
     <w:p>
       <w:pPr>
@@ -5580,22 +6023,6 @@
                       <a:ln w="6350">
                         <a:noFill/>
                       </a:ln>
-                      <a:extLst>
-                        <a:ext uri="{909E8E84-426E-40DD-AFC4-6F175D3DCCD1}">
-                          <a14:hiddenFill xmlns:a14="http://schemas.microsoft.com/office/drawing/2010/main">
-                            <a:solidFill>
-                              <a:schemeClr val="lt1"/>
-                            </a:solidFill>
-                          </a14:hiddenFill>
-                        </a:ext>
-                        <a:ext uri="{91240B29-F687-4F45-9708-019B960494DF}">
-                          <a14:hiddenLine xmlns:a14="http://schemas.microsoft.com/office/drawing/2010/main" w="6350">
-                            <a:solidFill>
-                              <a:prstClr val="black"/>
-                            </a:solidFill>
-                          </a14:hiddenLine>
-                        </a:ext>
-                      </a:extLst>
                     </wps:spPr>
                     <wps:style>
                       <a:lnRef idx="0">
@@ -5646,7 +6073,7 @@
         </mc:Choice>
         <mc:Fallback>
           <w:pict>
-            <v:shape id="_x0000_s1026" o:spid="_x0000_s1026" o:spt="202" type="#_x0000_t202" style="position:absolute;left:0pt;margin-top:0pt;height:144pt;width:144pt;mso-position-horizontal:center;mso-position-horizontal-relative:margin;mso-wrap-style:none;z-index:251659264;mso-width-relative:page;mso-height-relative:page;" filled="f" stroked="f" coordsize="21600,21600" o:gfxdata="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">
+            <v:shape id="_x0000_s1026" o:spid="_x0000_s1026" o:spt="202" type="#_x0000_t202" style="position:absolute;left:0pt;margin-top:0pt;height:144pt;width:144pt;mso-position-horizontal:center;mso-position-horizontal-relative:margin;mso-wrap-style:none;z-index:251659264;mso-width-relative:page;mso-height-relative:page;" filled="f" stroked="f" coordsize="21600,21600" o:gfxdata="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">
               <v:fill on="f" focussize="0,0"/>
               <v:stroke on="f" weight="0.5pt"/>
               <v:imagedata o:title=""/>
@@ -5808,7 +6235,7 @@
       <w:start w:val="1"/>
       <w:numFmt w:val="bullet"/>
       <w:pStyle w:val="70"/>
-      <w:lvlText w:val=""/>
+      <w:lvlText w:val="_x0006_"/>
       <w:lvlJc w:val="left"/>
       <w:pPr>
         <w:tabs>
@@ -7211,6 +7638,7 @@
       <w:jc w:val="left"/>
     </w:pPr>
     <w:rPr>
+      <w:rFonts w:ascii="Times New Roman" w:hAnsi="Times New Roman" w:eastAsia="SimSun" w:cs="Times New Roman"/>
       <w:kern w:val="0"/>
       <w:sz w:val="24"/>
       <w:szCs w:val="24"/>

</xml_diff>